<commit_message>
update link fixture to cover more cases
</commit_message>
<xml_diff>
--- a/test/fixtures/files/link.docx
+++ b/test/fixtures/files/link.docx
@@ -19,7 +19,7 @@
         <w:rPr>
           <w:rStyle w:val="IntenseQuoteChar"/>
         </w:rPr>
-        <w:t>link_prop</w:t>
+        <w:t>link</w:t>
       </w:r>
       <w:r>
         <w:rPr>
@@ -69,44 +69,6 @@
             <w:pPr>
               <w:bidi w:val="0"/>
             </w:pPr>
-            <w:r>
-              <w:t xml:space="preserve">Hi </w:t>
-            </w:r>
-            <w:r>
-              <w:rPr>
-                <w:b/>
-                <w:bCs/>
-                <w:highlight w:val="cyan"/>
-              </w:rPr>
-              <w:t>{</w:t>
-            </w:r>
-            <w:r>
-              <w:rPr>
-                <w:b/>
-                <w:bCs/>
-                <w:highlight w:val="cyan"/>
-              </w:rPr>
-              <w:t>link_prop</w:t>
-            </w:r>
-            <w:r>
-              <w:rPr>
-                <w:b/>
-                <w:bCs/>
-                <w:highlight w:val="cyan"/>
-              </w:rPr>
-              <w:t>}</w:t>
-            </w:r>
-            <w:bookmarkStart w:id="0" w:name="_GoBack"/>
-            <w:bookmarkEnd w:id="0"/>
-            <w:r>
-              <w:t xml:space="preserve"> </w:t>
-            </w:r>
-            <w:r>
-              <w:rPr>
-                <w:highlight w:val="yellow"/>
-              </w:rPr>
-              <w:t>hello</w:t>
-            </w:r>
           </w:p>
         </w:tc>
         <w:tc>
@@ -132,6 +94,9 @@
             <w:pPr>
               <w:bidi w:val="0"/>
             </w:pPr>
+            <w:r>
+              <w:t>Hi {link} some</w:t>
+            </w:r>
           </w:p>
         </w:tc>
         <w:tc>
@@ -142,6 +107,18 @@
             <w:pPr>
               <w:bidi w:val="0"/>
             </w:pPr>
+            <w:r>
+              <w:t xml:space="preserve">Some </w:t>
+            </w:r>
+            <w:r>
+              <w:rPr>
+                <w:color w:val="FF0000"/>
+              </w:rPr>
+              <w:t xml:space="preserve">{link} </w:t>
+            </w:r>
+            <w:r>
+              <w:t>hi</w:t>
+            </w:r>
           </w:p>
         </w:tc>
         <w:tc>
@@ -165,11 +142,16 @@
       <w:pPr>
         <w:bidi w:val="0"/>
       </w:pPr>
+      <w:r>
+        <w:t>Hi {link} hello</w:t>
+      </w:r>
     </w:p>
     <w:p>
       <w:pPr>
         <w:bidi w:val="0"/>
       </w:pPr>
+      <w:bookmarkStart w:id="0" w:name="_GoBack"/>
+      <w:bookmarkEnd w:id="0"/>
     </w:p>
     <w:sectPr>
       <w:pgSz w:w="11906" w:h="16838"/>
@@ -970,7 +952,7 @@
 </file>
 
 <file path=customXml/itemProps1.xml><?xml version="1.0" encoding="utf-8"?>
-<ds:datastoreItem xmlns:ds="http://schemas.openxmlformats.org/officeDocument/2006/customXml" ds:itemID="{E3E2958D-EA72-47C7-BB97-380F3C6EA3F4}">
+<ds:datastoreItem xmlns:ds="http://schemas.openxmlformats.org/officeDocument/2006/customXml" ds:itemID="{D524887F-4887-47BB-AEEB-E152146A3250}">
   <ds:schemaRefs>
     <ds:schemaRef ds:uri="http://schemas.openxmlformats.org/officeDocument/2006/bibliography"/>
   </ds:schemaRefs>

</xml_diff>